<commit_message>
Interview Q&A financieel directeur
</commit_message>
<xml_diff>
--- a/documentatie/interview/Interview financieel directeur.docx
+++ b/documentatie/interview/Interview financieel directeur.docx
@@ -4,156 +4,414 @@
   <w:body>
     <w:p>
       <w:pPr>
-        <w:jc w:val="center"/>
-        <w:rPr>
-          <w:b/>
-        </w:rPr>
-      </w:pPr>
-      <w:r>
-        <w:rPr>
-          <w:b/>
-        </w:rPr>
-        <w:t>Interview financieel directeur</w:t>
-      </w:r>
-    </w:p>
-    <w:p>
-      <w:pPr>
-        <w:jc w:val="center"/>
-      </w:pPr>
-      <w:r>
-        <w:t>Is de financiën van het bedrijf(kosten van het bedrijf) of gaat dat over de facturen van klanten?</w:t>
-      </w:r>
-    </w:p>
-    <w:p>
-      <w:pPr>
-        <w:jc w:val="center"/>
-      </w:pPr>
-    </w:p>
-    <w:p>
-      <w:pPr>
-        <w:jc w:val="center"/>
-      </w:pPr>
-      <w:r>
-        <w:t>Moeten wij een verbinding maken tussen het boekhoudingsprogramma exact en de applicatie die we gaan maken?</w:t>
-      </w:r>
-    </w:p>
-    <w:p>
-      <w:pPr>
-        <w:jc w:val="center"/>
-      </w:pPr>
-    </w:p>
-    <w:p>
-      <w:pPr>
-        <w:jc w:val="center"/>
-      </w:pPr>
-      <w:r>
-        <w:t>Moet er een functie komen om te laten zien wie in de debut zit en wie niet?</w:t>
-      </w:r>
-    </w:p>
-    <w:p>
-      <w:pPr>
-        <w:jc w:val="center"/>
-      </w:pPr>
-    </w:p>
-    <w:p>
-      <w:pPr>
-        <w:jc w:val="center"/>
-      </w:pPr>
-      <w:r>
-        <w:t>Moet er een functie komen om te laten zien of er nog een factuur(en) open staan?</w:t>
-      </w:r>
-    </w:p>
-    <w:p>
-      <w:pPr>
-        <w:jc w:val="center"/>
-      </w:pPr>
-    </w:p>
-    <w:p>
-      <w:pPr>
-        <w:jc w:val="center"/>
-      </w:pPr>
-      <w:r>
-        <w:t>Wat zijn de limiet overschrijdingen van klanten?</w:t>
-      </w:r>
-    </w:p>
-    <w:p>
-      <w:pPr>
-        <w:jc w:val="center"/>
-      </w:pPr>
-    </w:p>
-    <w:p>
-      <w:pPr>
-        <w:jc w:val="center"/>
-      </w:pPr>
-      <w:r>
-        <w:t>We hebben gehoord dat u een klanten bestand heeft, ontvangen wij die? Zo ja, moeten wij die invoegen in de opslag van het programma?</w:t>
-      </w:r>
-    </w:p>
-    <w:p>
-      <w:pPr>
-        <w:jc w:val="center"/>
-      </w:pPr>
-    </w:p>
-    <w:p>
-      <w:pPr>
-        <w:jc w:val="center"/>
-      </w:pPr>
-      <w:r>
-        <w:t xml:space="preserve">We hebben gelezen dat bij limiet overschrijdingen een seintje wordt gegeven aan de beheerder van dat account. Hoe gaat dat dan in zijn werking(Met een mail of een melding)? </w:t>
-      </w:r>
-    </w:p>
-    <w:p>
-      <w:pPr>
-        <w:jc w:val="center"/>
-      </w:pPr>
-    </w:p>
-    <w:p>
-      <w:pPr>
-        <w:jc w:val="center"/>
-      </w:pPr>
-      <w:r>
-        <w:t>Bij wan betalingen wordt een incasso bureau ingeschakeld. Om dat te laten zien moet er dan ook een melding/email komen die aangeeft wat er aan de hand is?</w:t>
-      </w:r>
-    </w:p>
-    <w:p>
-      <w:pPr>
-        <w:jc w:val="center"/>
-      </w:pPr>
-    </w:p>
-    <w:p>
-      <w:pPr>
-        <w:jc w:val="center"/>
-      </w:pPr>
-      <w:r>
-        <w:t>Wanneer is de kredietwaardigheid van een klant in orde?</w:t>
+        <w:pStyle w:val="Lijstalinea"/>
+        <w:numPr>
+          <w:ilvl w:val="0"/>
+          <w:numId w:val="1"/>
+        </w:numPr>
+      </w:pPr>
+      <w:r>
+        <w:t>Laat alleen de mensen zien die een factuur open hebben staan, en of de factuur rood(over de limit) of groen(onder de limit)</w:t>
+      </w:r>
+    </w:p>
+    <w:p>
+      <w:pPr>
+        <w:pStyle w:val="Lijstalinea"/>
+        <w:numPr>
+          <w:ilvl w:val="0"/>
+          <w:numId w:val="1"/>
+        </w:numPr>
+      </w:pPr>
+      <w:r>
+        <w:t xml:space="preserve">Bij wan betaling word er gewoon </w:t>
+      </w:r>
+      <w:r>
+        <w:t>gebeld naar het incasso bureau.</w:t>
+      </w:r>
+    </w:p>
+    <w:p>
+      <w:pPr>
+        <w:pStyle w:val="Lijstalinea"/>
+        <w:numPr>
+          <w:ilvl w:val="0"/>
+          <w:numId w:val="1"/>
+        </w:numPr>
+      </w:pPr>
+      <w:r>
+        <w:t>Alle medewerkers moeten kunnen inloggen bij de applicatie met 1 account</w:t>
+      </w:r>
+      <w:r>
+        <w:t>. (1 persoon kan geen 2 accounts hebben)</w:t>
+      </w:r>
+      <w:r>
+        <w:t>.</w:t>
+      </w:r>
+    </w:p>
+    <w:p>
+      <w:pPr>
+        <w:pStyle w:val="Lijstalinea"/>
+        <w:numPr>
+          <w:ilvl w:val="0"/>
+          <w:numId w:val="1"/>
+        </w:numPr>
+      </w:pPr>
+      <w:r>
+        <w:t xml:space="preserve">Er zijn mensen die niet betalen voor hun facturen. Het doel van financieel is dat ze kunnen zien </w:t>
+      </w:r>
+      <w:r>
+        <w:t>wie</w:t>
+      </w:r>
+      <w:r>
+        <w:t xml:space="preserve"> er niet meer betaald voor de facturen. </w:t>
+      </w:r>
+      <w:r>
+        <w:t>Met deze informatie weten ze voor wie er niet meer voor gewerkt mag worden.</w:t>
+      </w:r>
+    </w:p>
+    <w:p>
+      <w:pPr>
+        <w:pStyle w:val="Lijstalinea"/>
+        <w:numPr>
+          <w:ilvl w:val="0"/>
+          <w:numId w:val="1"/>
+        </w:numPr>
+      </w:pPr>
+      <w:r>
+        <w:t>Als je informatie over een klant nodig hebt kun je zoeken naar ze in de database. Zodra je dit doet zie je: wat ze moeten betalen in de maand, of ze al hebben betaald, wie ze zijn, waar ze wonen/plaats vinden, ect.</w:t>
+      </w:r>
+    </w:p>
+    <w:p>
+      <w:pPr>
+        <w:pStyle w:val="Lijstalinea"/>
+        <w:numPr>
+          <w:ilvl w:val="0"/>
+          <w:numId w:val="1"/>
+        </w:numPr>
+      </w:pPr>
+      <w:r>
+        <w:t>Als iemand over hun krediet staat word hun project stop gezet</w:t>
+      </w:r>
+      <w:r>
+        <w:t xml:space="preserve">, </w:t>
+      </w:r>
+      <w:r>
+        <w:t xml:space="preserve">Anders </w:t>
+      </w:r>
+      <w:r>
+        <w:t>g</w:t>
+      </w:r>
+      <w:r>
+        <w:t>aat het gewoon door</w:t>
+      </w:r>
+      <w:r>
+        <w:t>. Dit krediet kan worden ingesteld/aangepast zodra een project start.</w:t>
+      </w:r>
+      <w:r>
+        <w:t xml:space="preserve"> </w:t>
+      </w:r>
+    </w:p>
+    <w:p>
+      <w:pPr>
+        <w:pStyle w:val="Lijstalinea"/>
+        <w:numPr>
+          <w:ilvl w:val="0"/>
+          <w:numId w:val="1"/>
+        </w:numPr>
+      </w:pPr>
+      <w:r>
+        <w:t xml:space="preserve">Er komt een </w:t>
+      </w:r>
+      <w:r>
+        <w:t>BKR</w:t>
+      </w:r>
+      <w:r>
+        <w:t xml:space="preserve"> controle dat betekend dat je weet of er iemand wel of niet betaald en of je wilt kijken of je met hem een contract wilt afsluiten met die persoon om te ontwikkelen.</w:t>
+      </w:r>
+    </w:p>
+    <w:p>
+      <w:pPr>
+        <w:pStyle w:val="Lijstalinea"/>
+        <w:numPr>
+          <w:ilvl w:val="0"/>
+          <w:numId w:val="1"/>
+        </w:numPr>
+      </w:pPr>
+      <w:r>
+        <w:t xml:space="preserve">het maximale </w:t>
+      </w:r>
+      <w:r>
+        <w:t>krediet</w:t>
+      </w:r>
+      <w:r>
+        <w:t xml:space="preserve"> wordt handmatig ingevuld door de medewerkers. Als </w:t>
+      </w:r>
+      <w:r>
+        <w:t>je denkt dat iemand niet g</w:t>
+      </w:r>
+      <w:r>
+        <w:t>oed betaald zet je de limiet lager. Als je iemand daarin vertrouwt dan zet je het limiet hoger.</w:t>
+      </w:r>
+    </w:p>
+    <w:p>
+      <w:pPr>
+        <w:pStyle w:val="Lijstalinea"/>
+        <w:numPr>
+          <w:ilvl w:val="0"/>
+          <w:numId w:val="1"/>
+        </w:numPr>
+      </w:pPr>
+      <w:r>
+        <w:t>Het saldo wat je hebt is het aantal openstaande facturen bij elkaar opgeteld.</w:t>
+      </w:r>
+    </w:p>
+    <w:p>
+      <w:pPr>
+        <w:pStyle w:val="Lijstalinea"/>
+        <w:numPr>
+          <w:ilvl w:val="0"/>
+          <w:numId w:val="1"/>
+        </w:numPr>
+      </w:pPr>
+      <w:r>
+        <w:t xml:space="preserve">Omzet is de betaalde en niet betaalde </w:t>
+      </w:r>
+      <w:r>
+        <w:t>facturen</w:t>
+      </w:r>
+      <w:r>
+        <w:t xml:space="preserve"> bij elkaar opgeteld.</w:t>
+      </w:r>
+    </w:p>
+    <w:p>
+      <w:pPr>
+        <w:pStyle w:val="Lijstalinea"/>
+        <w:numPr>
+          <w:ilvl w:val="0"/>
+          <w:numId w:val="1"/>
+        </w:numPr>
+      </w:pPr>
+      <w:r>
+        <w:t>Elk project heeft zijn eigen factuur.</w:t>
+      </w:r>
+    </w:p>
+    <w:p>
+      <w:pPr>
+        <w:pStyle w:val="Lijstalinea"/>
+        <w:numPr>
+          <w:ilvl w:val="0"/>
+          <w:numId w:val="1"/>
+        </w:numPr>
+      </w:pPr>
+      <w:r>
+        <w:t>Een project kan pas mee begonnen worden als</w:t>
+      </w:r>
+      <w:r>
+        <w:t xml:space="preserve"> de klant geen andere (</w:t>
+      </w:r>
+      <w:r>
+        <w:t>actief</w:t>
+      </w:r>
+      <w:r>
+        <w:t xml:space="preserve">) projecten heeft met </w:t>
+      </w:r>
+      <w:proofErr w:type="spellStart"/>
+      <w:r>
+        <w:t>Barroc</w:t>
+      </w:r>
+      <w:proofErr w:type="spellEnd"/>
+      <w:r>
+        <w:t>-IT</w:t>
+      </w:r>
+      <w:r>
+        <w:t>.</w:t>
+      </w:r>
+    </w:p>
+    <w:p>
+      <w:pPr>
+        <w:pStyle w:val="Lijstalinea"/>
+        <w:numPr>
+          <w:ilvl w:val="0"/>
+          <w:numId w:val="1"/>
+        </w:numPr>
+      </w:pPr>
+      <w:r>
+        <w:t xml:space="preserve">De software word met een lege database geleverd aan </w:t>
+      </w:r>
+      <w:proofErr w:type="spellStart"/>
+      <w:r>
+        <w:t>Barroc</w:t>
+      </w:r>
+      <w:proofErr w:type="spellEnd"/>
+      <w:r>
+        <w:t>-IT, waar ze dan in het bedrijf makkelijk alle info kunnen invoeren.</w:t>
       </w:r>
       <w:bookmarkStart w:id="0" w:name="_GoBack"/>
       <w:bookmarkEnd w:id="0"/>
     </w:p>
     <w:p>
       <w:pPr>
-        <w:jc w:val="center"/>
-      </w:pPr>
-    </w:p>
-    <w:p>
-      <w:pPr>
-        <w:jc w:val="center"/>
-      </w:pPr>
-    </w:p>
-    <w:p>
-      <w:pPr>
-        <w:jc w:val="center"/>
-      </w:pPr>
-    </w:p>
-    <w:p>
-      <w:pPr>
-        <w:jc w:val="center"/>
-      </w:pPr>
-    </w:p>
-    <w:p>
-      <w:pPr>
-        <w:jc w:val="center"/>
-      </w:pPr>
+        <w:pStyle w:val="Lijstalinea"/>
+        <w:numPr>
+          <w:ilvl w:val="0"/>
+          <w:numId w:val="1"/>
+        </w:numPr>
+      </w:pPr>
+      <w:r>
+        <w:t>De klanten die er zijn kunnen bedrijven zijn maar het kunnen ook particulieren zijn.</w:t>
+      </w:r>
+    </w:p>
+    <w:p>
+      <w:pPr>
+        <w:pStyle w:val="Lijstalinea"/>
+        <w:numPr>
+          <w:ilvl w:val="0"/>
+          <w:numId w:val="1"/>
+        </w:numPr>
+      </w:pPr>
+      <w:r>
+        <w:t>Crediteur</w:t>
+      </w:r>
+      <w:r>
+        <w:t xml:space="preserve"> is wat mensen nog moeten betalen aan mij en debiteur is wat het bedrijf zelf nog moet betalen voor eigen dingen.</w:t>
+      </w:r>
+    </w:p>
+    <w:p>
+      <w:pPr>
+        <w:pStyle w:val="Lijstalinea"/>
+        <w:numPr>
+          <w:ilvl w:val="0"/>
+          <w:numId w:val="1"/>
+        </w:numPr>
+      </w:pPr>
+      <w:r>
+        <w:t>Kredietwaardigheid</w:t>
+      </w:r>
+      <w:r>
+        <w:t xml:space="preserve"> hoeven wij zelf niet naar te kijken.</w:t>
+      </w:r>
+    </w:p>
+    <w:p>
+      <w:pPr>
+        <w:pStyle w:val="Lijstalinea"/>
+        <w:numPr>
+          <w:ilvl w:val="0"/>
+          <w:numId w:val="1"/>
+        </w:numPr>
+      </w:pPr>
+      <w:r>
+        <w:t xml:space="preserve">Sales zou het account moeten hebben die de </w:t>
+      </w:r>
+      <w:r>
+        <w:t>privé</w:t>
+      </w:r>
+      <w:r>
+        <w:t xml:space="preserve"> gegevens van klanten kan wijzigen. Zij zullen ook de eerste zijn die alle gegevens als eerst binnen krijgen.</w:t>
+      </w:r>
+    </w:p>
+    <w:p>
+      <w:pPr>
+        <w:pStyle w:val="Lijstalinea"/>
+        <w:numPr>
+          <w:ilvl w:val="0"/>
+          <w:numId w:val="1"/>
+        </w:numPr>
+      </w:pPr>
+      <w:r>
+        <w:t>Er wordt alleen rekening gehouden met euro’s</w:t>
+      </w:r>
+    </w:p>
+    <w:p>
+      <w:pPr>
+        <w:pStyle w:val="Lijstalinea"/>
+        <w:numPr>
+          <w:ilvl w:val="0"/>
+          <w:numId w:val="1"/>
+        </w:numPr>
+      </w:pPr>
+      <w:r>
+        <w:t xml:space="preserve">Het hele programma moet </w:t>
+      </w:r>
+      <w:r>
+        <w:t>Engels</w:t>
+      </w:r>
+      <w:r>
+        <w:t xml:space="preserve"> zijn.</w:t>
+      </w:r>
+    </w:p>
+    <w:p>
+      <w:pPr>
+        <w:pStyle w:val="Lijstalinea"/>
+        <w:numPr>
+          <w:ilvl w:val="0"/>
+          <w:numId w:val="1"/>
+        </w:numPr>
+      </w:pPr>
+      <w:r>
+        <w:t>Database moet je kunnen opruimen. Door mensen inactief te zetten</w:t>
+      </w:r>
+      <w:r>
+        <w:t>, zodat</w:t>
+      </w:r>
+      <w:r>
+        <w:t xml:space="preserve"> je meer overzicht hebt.</w:t>
+      </w:r>
+      <w:r>
+        <w:t xml:space="preserve"> Dus als je een lijst hebt van </w:t>
+      </w:r>
+      <w:r>
+        <w:t>klanten</w:t>
+      </w:r>
+      <w:r>
+        <w:t xml:space="preserve"> kan ik ze “deleten” door ze </w:t>
+      </w:r>
+      <w:r>
+        <w:t>inactief</w:t>
+      </w:r>
+      <w:r>
+        <w:t xml:space="preserve"> te zetten.</w:t>
+      </w:r>
+    </w:p>
+    <w:p>
+      <w:pPr>
+        <w:pStyle w:val="Lijstalinea"/>
+        <w:numPr>
+          <w:ilvl w:val="0"/>
+          <w:numId w:val="1"/>
+        </w:numPr>
+      </w:pPr>
+      <w:r>
+        <w:t>Je moet hem daarna ook weer kunnen activeren</w:t>
+      </w:r>
+      <w:r>
+        <w:t xml:space="preserve"> via het administratie account.</w:t>
+      </w:r>
+    </w:p>
+    <w:p>
+      <w:pPr>
+        <w:pStyle w:val="Lijstalinea"/>
+        <w:numPr>
+          <w:ilvl w:val="0"/>
+          <w:numId w:val="1"/>
+        </w:numPr>
+      </w:pPr>
+      <w:r>
+        <w:t>De account administrator moet de klanten kunnen activeren en deactiveren.</w:t>
+      </w:r>
+    </w:p>
+    <w:p>
+      <w:pPr>
+        <w:pStyle w:val="Lijstalinea"/>
+        <w:numPr>
+          <w:ilvl w:val="0"/>
+          <w:numId w:val="1"/>
+        </w:numPr>
+      </w:pPr>
+      <w:r>
+        <w:t>Ook moet er een help-functie komen. Voor mensen die niet goed weten hoe je het moet doen.</w:t>
+      </w:r>
+      <w:r>
+        <w:t xml:space="preserve"> Deze functie is in Engels en Nederlands</w:t>
+      </w:r>
     </w:p>
     <w:sectPr>
       <w:pgSz w:w="11906" w:h="16838"/>
@@ -163,6 +421,103 @@
     </w:sectPr>
   </w:body>
 </w:document>
+</file>
+
+<file path=word/numbering.xml><?xml version="1.0" encoding="utf-8"?>
+<w:numbering xmlns:wpc="http://schemas.microsoft.com/office/word/2010/wordprocessingCanvas" xmlns:cx="http://schemas.microsoft.com/office/drawing/2014/chartex" xmlns:cx1="http://schemas.microsoft.com/office/drawing/2015/9/8/chartex" xmlns:cx2="http://schemas.microsoft.com/office/drawing/2015/10/21/chartex" xmlns:cx3="http://schemas.microsoft.com/office/drawing/2016/5/9/chartex" xmlns:cx4="http://schemas.microsoft.com/office/drawing/2016/5/10/chartex" xmlns:cx5="http://schemas.microsoft.com/office/drawing/2016/5/11/chartex" xmlns:cx6="http://schemas.microsoft.com/office/drawing/2016/5/12/chartex" xmlns:cx7="http://schemas.microsoft.com/office/drawing/2016/5/13/chartex" xmlns:cx8="http://schemas.microsoft.com/office/drawing/2016/5/14/chartex" xmlns:mc="http://schemas.openxmlformats.org/markup-compatibility/2006" xmlns:aink="http://schemas.microsoft.com/office/drawing/2016/ink" xmlns:am3d="http://schemas.microsoft.com/office/drawing/2017/model3d" xmlns:o="urn:schemas-microsoft-com:office:office" xmlns:r="http://schemas.openxmlformats.org/officeDocument/2006/relationships" xmlns:m="http://schemas.openxmlformats.org/officeDocument/2006/math" xmlns:v="urn:schemas-microsoft-com:vml" xmlns:wp14="http://schemas.microsoft.com/office/word/2010/wordprocessingDrawing" xmlns:wp="http://schemas.openxmlformats.org/drawingml/2006/wordprocessingDrawing" xmlns:w10="urn:schemas-microsoft-com:office:word" xmlns:w="http://schemas.openxmlformats.org/wordprocessingml/2006/main" xmlns:w14="http://schemas.microsoft.com/office/word/2010/wordml" xmlns:w15="http://schemas.microsoft.com/office/word/2012/wordml" xmlns:w16cid="http://schemas.microsoft.com/office/word/2016/wordml/cid" xmlns:w16se="http://schemas.microsoft.com/office/word/2015/wordml/symex" xmlns:wpg="http://schemas.microsoft.com/office/word/2010/wordprocessingGroup" xmlns:wpi="http://schemas.microsoft.com/office/word/2010/wordprocessingInk" xmlns:wne="http://schemas.microsoft.com/office/word/2006/wordml" xmlns:wps="http://schemas.microsoft.com/office/word/2010/wordprocessingShape" mc:Ignorable="w14 w15 w16se w16cid wp14">
+  <w:abstractNum w:abstractNumId="0" w15:restartNumberingAfterBreak="0">
+    <w:nsid w:val="5E256BBF"/>
+    <w:multiLevelType w:val="hybridMultilevel"/>
+    <w:tmpl w:val="A6443246"/>
+    <w:lvl w:ilvl="0" w:tplc="0413000F">
+      <w:start w:val="1"/>
+      <w:numFmt w:val="decimal"/>
+      <w:lvlText w:val="%1."/>
+      <w:lvlJc w:val="left"/>
+      <w:pPr>
+        <w:ind w:left="720" w:hanging="360"/>
+      </w:pPr>
+      <w:rPr>
+        <w:rFonts w:hint="default"/>
+      </w:rPr>
+    </w:lvl>
+    <w:lvl w:ilvl="1" w:tplc="04130019" w:tentative="1">
+      <w:start w:val="1"/>
+      <w:numFmt w:val="lowerLetter"/>
+      <w:lvlText w:val="%2."/>
+      <w:lvlJc w:val="left"/>
+      <w:pPr>
+        <w:ind w:left="1440" w:hanging="360"/>
+      </w:pPr>
+    </w:lvl>
+    <w:lvl w:ilvl="2" w:tplc="0413001B" w:tentative="1">
+      <w:start w:val="1"/>
+      <w:numFmt w:val="lowerRoman"/>
+      <w:lvlText w:val="%3."/>
+      <w:lvlJc w:val="right"/>
+      <w:pPr>
+        <w:ind w:left="2160" w:hanging="180"/>
+      </w:pPr>
+    </w:lvl>
+    <w:lvl w:ilvl="3" w:tplc="0413000F" w:tentative="1">
+      <w:start w:val="1"/>
+      <w:numFmt w:val="decimal"/>
+      <w:lvlText w:val="%4."/>
+      <w:lvlJc w:val="left"/>
+      <w:pPr>
+        <w:ind w:left="2880" w:hanging="360"/>
+      </w:pPr>
+    </w:lvl>
+    <w:lvl w:ilvl="4" w:tplc="04130019" w:tentative="1">
+      <w:start w:val="1"/>
+      <w:numFmt w:val="lowerLetter"/>
+      <w:lvlText w:val="%5."/>
+      <w:lvlJc w:val="left"/>
+      <w:pPr>
+        <w:ind w:left="3600" w:hanging="360"/>
+      </w:pPr>
+    </w:lvl>
+    <w:lvl w:ilvl="5" w:tplc="0413001B" w:tentative="1">
+      <w:start w:val="1"/>
+      <w:numFmt w:val="lowerRoman"/>
+      <w:lvlText w:val="%6."/>
+      <w:lvlJc w:val="right"/>
+      <w:pPr>
+        <w:ind w:left="4320" w:hanging="180"/>
+      </w:pPr>
+    </w:lvl>
+    <w:lvl w:ilvl="6" w:tplc="0413000F" w:tentative="1">
+      <w:start w:val="1"/>
+      <w:numFmt w:val="decimal"/>
+      <w:lvlText w:val="%7."/>
+      <w:lvlJc w:val="left"/>
+      <w:pPr>
+        <w:ind w:left="5040" w:hanging="360"/>
+      </w:pPr>
+    </w:lvl>
+    <w:lvl w:ilvl="7" w:tplc="04130019" w:tentative="1">
+      <w:start w:val="1"/>
+      <w:numFmt w:val="lowerLetter"/>
+      <w:lvlText w:val="%8."/>
+      <w:lvlJc w:val="left"/>
+      <w:pPr>
+        <w:ind w:left="5760" w:hanging="360"/>
+      </w:pPr>
+    </w:lvl>
+    <w:lvl w:ilvl="8" w:tplc="0413001B" w:tentative="1">
+      <w:start w:val="1"/>
+      <w:numFmt w:val="lowerRoman"/>
+      <w:lvlText w:val="%9."/>
+      <w:lvlJc w:val="right"/>
+      <w:pPr>
+        <w:ind w:left="6480" w:hanging="180"/>
+      </w:pPr>
+    </w:lvl>
+  </w:abstractNum>
+  <w:num w:numId="1">
+    <w:abstractNumId w:val="0"/>
+  </w:num>
+</w:numbering>
 </file>
 
 <file path=word/styles.xml><?xml version="1.0" encoding="utf-8"?>
@@ -589,6 +944,17 @@
     <w:semiHidden/>
     <w:unhideWhenUsed/>
   </w:style>
+  <w:style w:type="paragraph" w:styleId="Lijstalinea">
+    <w:name w:val="List Paragraph"/>
+    <w:basedOn w:val="Standaard"/>
+    <w:uiPriority w:val="34"/>
+    <w:qFormat/>
+    <w:rsid w:val="00C80138"/>
+    <w:pPr>
+      <w:ind w:left="720"/>
+      <w:contextualSpacing/>
+    </w:pPr>
+  </w:style>
 </w:styles>
 </file>
 

</xml_diff>